<commit_message>
Week 1 Musical Data
</commit_message>
<xml_diff>
--- a/data/Week 1.docx
+++ b/data/Week 1.docx
@@ -106,79 +106,149 @@
         <w:ind w:left="360"/>
       </w:pPr>
       <w:r>
-        <w:t xml:space="preserve">The library at the University of Illinois at Urbana-Campaign has many notated scores for musical shows. </w:t>
+        <w:t xml:space="preserve">The library at the University of Illinois at Urbana-Campaign has many notated scores for musical shows.  </w:t>
+      </w:r>
+      <w:r>
+        <w:t xml:space="preserve"> </w:t>
+      </w:r>
+    </w:p>
+    <w:p>
+      <w:pPr>
+        <w:ind w:left="360"/>
+      </w:pPr>
+    </w:p>
+    <w:p>
+      <w:pPr>
+        <w:ind w:left="360"/>
+      </w:pPr>
+      <w:r>
+        <w:t>None of these sites analyse the music in any form. However, the acoustic data is analysed by a professional musician Seth Rudetsky. On YouTube Seth</w:t>
+      </w:r>
+      <w:r>
+        <w:t xml:space="preserve"> on the YouTube channel Playbill and</w:t>
+      </w:r>
+      <w:r>
+        <w:t xml:space="preserve"> hosts his own show ‘Seth Rudetsky Deconstructs’ where he analyses the instrumental parts of the music and the vocal element of the music in Broadway musicals. </w:t>
+      </w:r>
+      <w:r>
+        <w:t xml:space="preserve">He compares the song he is currently analysing to other music from different shows, showing patterns in decades across musical theatre. </w:t>
+      </w:r>
+      <w:r>
+        <w:t xml:space="preserve">He also shows some of the conscious or maybe subconscious inspirations for the music or lyrics of a particular song by drawing attention to the patterns within the music. </w:t>
+      </w:r>
+      <w:r>
+        <w:t xml:space="preserve">By analysing the music in this format he reaches </w:t>
+      </w:r>
+      <w:r>
+        <w:t>more people in a user friendly format.</w:t>
+      </w:r>
+    </w:p>
+    <w:p>
+      <w:pPr>
+        <w:ind w:left="360"/>
+      </w:pPr>
+    </w:p>
+    <w:p>
+      <w:pPr>
+        <w:ind w:left="360"/>
+      </w:pPr>
+      <w:r>
+        <w:t>New York Public Library (Theatre on Film and Tape Archive) – Acoustic</w:t>
+      </w:r>
+    </w:p>
+    <w:p>
+      <w:pPr>
+        <w:ind w:left="360"/>
+      </w:pPr>
+      <w:r>
+        <w:t xml:space="preserve">IBDB (Internet Broadway Database) </w:t>
+      </w:r>
+      <w:r>
+        <w:t>–</w:t>
+      </w:r>
+      <w:r>
+        <w:t xml:space="preserve"> </w:t>
+      </w:r>
+      <w:r>
+        <w:t>Descriptive</w:t>
+      </w:r>
+    </w:p>
+    <w:p>
+      <w:pPr>
+        <w:ind w:left="360"/>
+      </w:pPr>
+      <w:r>
+        <w:t>CastAlbums.org – Descriptive</w:t>
+      </w:r>
+    </w:p>
+    <w:p>
+      <w:pPr>
+        <w:ind w:left="360"/>
+      </w:pPr>
+      <w:r>
+        <w:t xml:space="preserve">University of Illinois at Urbana-Campaign (University Library) </w:t>
+      </w:r>
+      <w:r>
+        <w:t>–</w:t>
+      </w:r>
+      <w:r>
+        <w:t xml:space="preserve"> Notated</w:t>
+      </w:r>
+    </w:p>
+    <w:p>
+      <w:pPr>
+        <w:ind w:left="360"/>
+      </w:pPr>
+      <w:r>
+        <w:t>Hal Leonard - Notated</w:t>
+      </w:r>
+      <w:r>
+        <w:t xml:space="preserve"> </w:t>
+      </w:r>
+    </w:p>
+    <w:p>
+      <w:pPr>
+        <w:ind w:left="360"/>
+      </w:pPr>
+      <w:r>
+        <w:t>YouTube – Playbill – Seth Rudetsky Deconstructs</w:t>
+      </w:r>
+      <w:r>
+        <w:t xml:space="preserve"> – Acoustic</w:t>
+      </w:r>
+    </w:p>
+    <w:p>
+      <w:pPr>
+        <w:ind w:left="360"/>
+      </w:pPr>
+    </w:p>
+    <w:p>
+      <w:pPr>
+        <w:ind w:left="360"/>
+      </w:pPr>
+      <w:r>
+        <w:t>Illinois University Link</w:t>
       </w:r>
       <w:bookmarkStart w:id="0" w:name="_GoBack"/>
       <w:bookmarkEnd w:id="0"/>
-      <w:r>
-        <w:t xml:space="preserve"> </w:t>
-      </w:r>
-      <w:r>
-        <w:t xml:space="preserve"> </w:t>
-      </w:r>
-    </w:p>
-    <w:p>
-      <w:pPr>
-        <w:ind w:left="360"/>
-      </w:pPr>
-    </w:p>
-    <w:p>
-      <w:pPr>
-        <w:ind w:left="360"/>
-      </w:pPr>
-      <w:r>
-        <w:t>New York Public Library (Theatre on Film and Tape Archive) – Acoustic</w:t>
-      </w:r>
-    </w:p>
-    <w:p>
-      <w:pPr>
-        <w:ind w:left="360"/>
-      </w:pPr>
-      <w:r>
-        <w:t xml:space="preserve">IBDB (Internet Broadway Database) </w:t>
-      </w:r>
-      <w:r>
-        <w:t>–</w:t>
-      </w:r>
-      <w:r>
-        <w:t xml:space="preserve"> </w:t>
-      </w:r>
-      <w:r>
-        <w:t>Descriptive</w:t>
-      </w:r>
-    </w:p>
-    <w:p>
-      <w:pPr>
-        <w:ind w:left="360"/>
-      </w:pPr>
-      <w:r>
-        <w:t>CastAlbums.org – Descriptive</w:t>
-      </w:r>
-    </w:p>
-    <w:p>
-      <w:pPr>
-        <w:ind w:left="360"/>
-      </w:pPr>
-      <w:r>
-        <w:t xml:space="preserve">University of Illinois at Urbana-Campaign (University Library) </w:t>
-      </w:r>
-      <w:r>
-        <w:t>–</w:t>
-      </w:r>
-      <w:r>
-        <w:t xml:space="preserve"> Notated</w:t>
-      </w:r>
-    </w:p>
-    <w:p>
-      <w:pPr>
-        <w:ind w:left="360"/>
-      </w:pPr>
-      <w:r>
-        <w:t>Hal Leonard - Notated</w:t>
-      </w:r>
-      <w:r>
-        <w:t xml:space="preserve"> </w:t>
-      </w:r>
+    </w:p>
+    <w:p>
+      <w:pPr>
+        <w:ind w:left="360"/>
+      </w:pPr>
+      <w:hyperlink r:id="rId6" w:history="1">
+        <w:r>
+          <w:rPr>
+            <w:rStyle w:val="Hyperlink"/>
+          </w:rPr>
+          <w:t>http://guides.library.illinois.edu/c.php?g=347453&amp;p=2343637</w:t>
+        </w:r>
+      </w:hyperlink>
+    </w:p>
+    <w:p>
+      <w:pPr>
+        <w:ind w:left="360"/>
+      </w:pPr>
     </w:p>
     <w:sectPr>
       <w:pgSz w:w="11906" w:h="16838"/>
@@ -485,6 +555,17 @@
       <w:contextualSpacing/>
     </w:pPr>
   </w:style>
+  <w:style w:type="character" w:styleId="Hyperlink">
+    <w:name w:val="Hyperlink"/>
+    <w:basedOn w:val="DefaultParagraphFont"/>
+    <w:uiPriority w:val="99"/>
+    <w:unhideWhenUsed/>
+    <w:rsid w:val="003E1594"/>
+    <w:rPr>
+      <w:color w:val="0000FF" w:themeColor="hyperlink"/>
+      <w:u w:val="single"/>
+    </w:rPr>
+  </w:style>
 </w:styles>
 </file>
 
@@ -685,6 +766,17 @@
       <w:ind w:left="720"/>
       <w:contextualSpacing/>
     </w:pPr>
+  </w:style>
+  <w:style w:type="character" w:styleId="Hyperlink">
+    <w:name w:val="Hyperlink"/>
+    <w:basedOn w:val="DefaultParagraphFont"/>
+    <w:uiPriority w:val="99"/>
+    <w:unhideWhenUsed/>
+    <w:rsid w:val="003E1594"/>
+    <w:rPr>
+      <w:color w:val="0000FF" w:themeColor="hyperlink"/>
+      <w:u w:val="single"/>
+    </w:rPr>
   </w:style>
 </w:styles>
 </file>

</xml_diff>